<commit_message>
nmv 02 09 2022
</commit_message>
<xml_diff>
--- a/TS-Kramam/TS-6.5/TS 6.5 Malayalam Krama Paatam Corrections.docx
+++ b/TS-Kramam/TS-6.5/TS 6.5 Malayalam Krama Paatam Corrections.docx
@@ -2,6 +2,961 @@
 <file path=word/document.xml><?xml version="1.0" encoding="utf-8"?>
 <w:document xmlns:wpc="http://schemas.microsoft.com/office/word/2010/wordprocessingCanvas" xmlns:cx="http://schemas.microsoft.com/office/drawing/2014/chartex" xmlns:cx1="http://schemas.microsoft.com/office/drawing/2015/9/8/chartex" xmlns:mc="http://schemas.openxmlformats.org/markup-compatibility/2006" xmlns:o="urn:schemas-microsoft-com:office:office" xmlns:r="http://schemas.openxmlformats.org/officeDocument/2006/relationships" xmlns:m="http://schemas.openxmlformats.org/officeDocument/2006/math" xmlns:v="urn:schemas-microsoft-com:vml" xmlns:wp14="http://schemas.microsoft.com/office/word/2010/wordprocessingDrawing" xmlns:wp="http://schemas.openxmlformats.org/drawingml/2006/wordprocessingDrawing" xmlns:w10="urn:schemas-microsoft-com:office:word" xmlns:w="http://schemas.openxmlformats.org/wordprocessingml/2006/main" xmlns:w14="http://schemas.microsoft.com/office/word/2010/wordml" xmlns:w15="http://schemas.microsoft.com/office/word/2012/wordml" xmlns:w16se="http://schemas.microsoft.com/office/word/2015/wordml/symex" xmlns:wpg="http://schemas.microsoft.com/office/word/2010/wordprocessingGroup" xmlns:wpi="http://schemas.microsoft.com/office/word/2010/wordprocessingInk" xmlns:wne="http://schemas.microsoft.com/office/word/2006/wordml" xmlns:wps="http://schemas.microsoft.com/office/word/2010/wordprocessingShape" mc:Ignorable="w14 w15 w16se wp14">
   <w:body>
+    <w:p>
+      <w:pPr>
+        <w:jc w:val="center"/>
+        <w:rPr>
+          <w:b/>
+          <w:bCs/>
+          <w:sz w:val="32"/>
+          <w:szCs w:val="32"/>
+          <w:u w:val="single"/>
+        </w:rPr>
+      </w:pPr>
+      <w:r>
+        <w:rPr>
+          <w:b/>
+          <w:bCs/>
+          <w:sz w:val="32"/>
+          <w:szCs w:val="32"/>
+          <w:u w:val="single"/>
+        </w:rPr>
+        <w:t xml:space="preserve">TS </w:t>
+      </w:r>
+      <w:proofErr w:type="spellStart"/>
+      <w:r>
+        <w:rPr>
+          <w:b/>
+          <w:bCs/>
+          <w:sz w:val="32"/>
+          <w:szCs w:val="32"/>
+          <w:u w:val="single"/>
+        </w:rPr>
+        <w:t>Krama</w:t>
+      </w:r>
+      <w:proofErr w:type="spellEnd"/>
+      <w:r>
+        <w:rPr>
+          <w:b/>
+          <w:bCs/>
+          <w:sz w:val="32"/>
+          <w:szCs w:val="32"/>
+          <w:u w:val="single"/>
+        </w:rPr>
+        <w:t xml:space="preserve"> </w:t>
+      </w:r>
+      <w:proofErr w:type="spellStart"/>
+      <w:r>
+        <w:rPr>
+          <w:b/>
+          <w:bCs/>
+          <w:sz w:val="32"/>
+          <w:szCs w:val="32"/>
+          <w:u w:val="single"/>
+        </w:rPr>
+        <w:t>Paatam</w:t>
+      </w:r>
+      <w:proofErr w:type="spellEnd"/>
+      <w:r>
+        <w:rPr>
+          <w:b/>
+          <w:bCs/>
+          <w:sz w:val="32"/>
+          <w:szCs w:val="32"/>
+          <w:u w:val="single"/>
+        </w:rPr>
+        <w:t xml:space="preserve"> – TS </w:t>
+      </w:r>
+      <w:r>
+        <w:rPr>
+          <w:b/>
+          <w:bCs/>
+          <w:sz w:val="32"/>
+          <w:szCs w:val="32"/>
+          <w:u w:val="single"/>
+        </w:rPr>
+        <w:t xml:space="preserve">6.5 Malayalam </w:t>
+      </w:r>
+      <w:r>
+        <w:rPr>
+          <w:b/>
+          <w:bCs/>
+          <w:sz w:val="32"/>
+          <w:szCs w:val="32"/>
+          <w:u w:val="single"/>
+        </w:rPr>
+        <w:t>Corrections –</w:t>
+      </w:r>
+      <w:r>
+        <w:rPr>
+          <w:b/>
+          <w:bCs/>
+          <w:sz w:val="32"/>
+          <w:szCs w:val="32"/>
+          <w:u w:val="single"/>
+        </w:rPr>
+        <w:t xml:space="preserve"> </w:t>
+      </w:r>
+      <w:r>
+        <w:rPr>
+          <w:b/>
+          <w:bCs/>
+          <w:sz w:val="32"/>
+          <w:szCs w:val="32"/>
+          <w:u w:val="single"/>
+        </w:rPr>
+        <w:t xml:space="preserve">Observed </w:t>
+      </w:r>
+      <w:proofErr w:type="gramStart"/>
+      <w:r>
+        <w:rPr>
+          <w:b/>
+          <w:bCs/>
+          <w:sz w:val="32"/>
+          <w:szCs w:val="32"/>
+          <w:u w:val="single"/>
+        </w:rPr>
+        <w:t xml:space="preserve">till </w:t>
+      </w:r>
+      <w:r>
+        <w:rPr>
+          <w:b/>
+          <w:bCs/>
+          <w:sz w:val="32"/>
+          <w:szCs w:val="32"/>
+          <w:highlight w:val="red"/>
+          <w:u w:val="single"/>
+        </w:rPr>
+        <w:t>???</w:t>
+      </w:r>
+      <w:proofErr w:type="gramEnd"/>
+    </w:p>
+    <w:p>
+      <w:pPr>
+        <w:jc w:val="center"/>
+        <w:rPr>
+          <w:b/>
+          <w:bCs/>
+        </w:rPr>
+      </w:pPr>
+      <w:r>
+        <w:rPr>
+          <w:b/>
+          <w:bCs/>
+        </w:rPr>
+        <w:t>(ignore those which are already incorporated in your book’s version and date)</w:t>
+      </w:r>
+    </w:p>
+    <w:tbl>
+      <w:tblPr>
+        <w:tblW w:w="13835" w:type="dxa"/>
+        <w:tblInd w:w="-792" w:type="dxa"/>
+        <w:tblBorders>
+          <w:top w:val="single" w:sz="4" w:space="0" w:color="000000"/>
+          <w:left w:val="single" w:sz="4" w:space="0" w:color="000000"/>
+          <w:bottom w:val="single" w:sz="4" w:space="0" w:color="000000"/>
+          <w:right w:val="single" w:sz="4" w:space="0" w:color="000000"/>
+          <w:insideH w:val="single" w:sz="4" w:space="0" w:color="000000"/>
+          <w:insideV w:val="single" w:sz="4" w:space="0" w:color="000000"/>
+        </w:tblBorders>
+        <w:tblLook w:val="04A0" w:firstRow="1" w:lastRow="0" w:firstColumn="1" w:lastColumn="0" w:noHBand="0" w:noVBand="1"/>
+      </w:tblPr>
+      <w:tblGrid>
+        <w:gridCol w:w="3877"/>
+        <w:gridCol w:w="4738"/>
+        <w:gridCol w:w="5220"/>
+      </w:tblGrid>
+      <w:tr>
+        <w:tc>
+          <w:tcPr>
+            <w:tcW w:w="3877" w:type="dxa"/>
+          </w:tcPr>
+          <w:p>
+            <w:pPr>
+              <w:spacing w:before="0" w:line="240" w:lineRule="auto"/>
+              <w:jc w:val="center"/>
+              <w:rPr>
+                <w:b/>
+                <w:bCs/>
+                <w:sz w:val="32"/>
+                <w:szCs w:val="32"/>
+              </w:rPr>
+            </w:pPr>
+            <w:r>
+              <w:rPr>
+                <w:b/>
+                <w:bCs/>
+                <w:sz w:val="32"/>
+                <w:szCs w:val="32"/>
+              </w:rPr>
+              <w:t>Section, Paragraph</w:t>
+            </w:r>
+          </w:p>
+          <w:p>
+            <w:pPr>
+              <w:spacing w:before="0" w:line="240" w:lineRule="auto"/>
+              <w:jc w:val="center"/>
+              <w:rPr>
+                <w:b/>
+                <w:bCs/>
+                <w:sz w:val="32"/>
+                <w:szCs w:val="32"/>
+              </w:rPr>
+            </w:pPr>
+            <w:r>
+              <w:rPr>
+                <w:b/>
+                <w:bCs/>
+                <w:sz w:val="32"/>
+                <w:szCs w:val="32"/>
+              </w:rPr>
+              <w:t>Reference</w:t>
+            </w:r>
+          </w:p>
+        </w:tc>
+        <w:tc>
+          <w:tcPr>
+            <w:tcW w:w="4738" w:type="dxa"/>
+          </w:tcPr>
+          <w:p>
+            <w:pPr>
+              <w:spacing w:before="0" w:line="240" w:lineRule="auto"/>
+              <w:jc w:val="center"/>
+              <w:rPr>
+                <w:b/>
+                <w:bCs/>
+                <w:sz w:val="32"/>
+                <w:szCs w:val="32"/>
+              </w:rPr>
+            </w:pPr>
+            <w:r>
+              <w:rPr>
+                <w:b/>
+                <w:bCs/>
+                <w:sz w:val="32"/>
+                <w:szCs w:val="32"/>
+              </w:rPr>
+              <w:t>As Printed</w:t>
+            </w:r>
+          </w:p>
+        </w:tc>
+        <w:tc>
+          <w:tcPr>
+            <w:tcW w:w="5220" w:type="dxa"/>
+          </w:tcPr>
+          <w:p>
+            <w:pPr>
+              <w:spacing w:before="0" w:line="240" w:lineRule="auto"/>
+              <w:ind w:right="-18"/>
+              <w:jc w:val="center"/>
+              <w:rPr>
+                <w:b/>
+                <w:bCs/>
+                <w:sz w:val="32"/>
+                <w:szCs w:val="32"/>
+              </w:rPr>
+            </w:pPr>
+            <w:r>
+              <w:rPr>
+                <w:b/>
+                <w:bCs/>
+                <w:sz w:val="32"/>
+                <w:szCs w:val="32"/>
+              </w:rPr>
+              <w:t>To be read as or corrected as</w:t>
+            </w:r>
+          </w:p>
+        </w:tc>
+      </w:tr>
+      <w:tr>
+        <w:trPr>
+          <w:trHeight w:val="1375"/>
+        </w:trPr>
+        <w:tc>
+          <w:tcPr>
+            <w:tcW w:w="3877" w:type="dxa"/>
+          </w:tcPr>
+          <w:p>
+            <w:pPr>
+              <w:widowControl w:val="0"/>
+              <w:tabs>
+                <w:tab w:val="left" w:pos="993"/>
+              </w:tabs>
+              <w:autoSpaceDE w:val="0"/>
+              <w:autoSpaceDN w:val="0"/>
+              <w:adjustRightInd w:val="0"/>
+              <w:spacing w:before="0" w:line="252" w:lineRule="auto"/>
+              <w:ind w:right="297"/>
+              <w:rPr>
+                <w:rFonts w:cs="Arial"/>
+                <w:b/>
+                <w:sz w:val="28"/>
+                <w:szCs w:val="32"/>
+              </w:rPr>
+            </w:pPr>
+            <w:r>
+              <w:rPr>
+                <w:rFonts w:cs="Arial"/>
+                <w:b/>
+                <w:sz w:val="28"/>
+                <w:szCs w:val="32"/>
+              </w:rPr>
+              <w:t>T.S.6.5.</w:t>
+            </w:r>
+            <w:r>
+              <w:rPr>
+                <w:rFonts w:cs="Arial"/>
+                <w:b/>
+                <w:sz w:val="28"/>
+                <w:szCs w:val="32"/>
+              </w:rPr>
+              <w:t>8</w:t>
+            </w:r>
+            <w:r>
+              <w:rPr>
+                <w:rFonts w:cs="Arial"/>
+                <w:b/>
+                <w:sz w:val="28"/>
+                <w:szCs w:val="32"/>
+              </w:rPr>
+              <w:t xml:space="preserve">.3 – </w:t>
+            </w:r>
+            <w:proofErr w:type="spellStart"/>
+            <w:r>
+              <w:rPr>
+                <w:rFonts w:cs="Arial"/>
+                <w:b/>
+                <w:sz w:val="28"/>
+                <w:szCs w:val="32"/>
+              </w:rPr>
+              <w:t>Kramam</w:t>
+            </w:r>
+            <w:proofErr w:type="spellEnd"/>
+          </w:p>
+          <w:p>
+            <w:pPr>
+              <w:widowControl w:val="0"/>
+              <w:tabs>
+                <w:tab w:val="left" w:pos="993"/>
+              </w:tabs>
+              <w:autoSpaceDE w:val="0"/>
+              <w:autoSpaceDN w:val="0"/>
+              <w:adjustRightInd w:val="0"/>
+              <w:spacing w:before="0" w:line="252" w:lineRule="auto"/>
+              <w:ind w:right="297"/>
+              <w:rPr>
+                <w:rFonts w:cs="Arial"/>
+                <w:b/>
+                <w:sz w:val="28"/>
+                <w:szCs w:val="32"/>
+              </w:rPr>
+            </w:pPr>
+            <w:proofErr w:type="spellStart"/>
+            <w:r>
+              <w:rPr>
+                <w:rFonts w:cs="Arial"/>
+                <w:b/>
+                <w:sz w:val="28"/>
+                <w:szCs w:val="32"/>
+              </w:rPr>
+              <w:t>Krama</w:t>
+            </w:r>
+            <w:proofErr w:type="spellEnd"/>
+            <w:r>
+              <w:rPr>
+                <w:rFonts w:cs="Arial"/>
+                <w:b/>
+                <w:sz w:val="28"/>
+                <w:szCs w:val="32"/>
+              </w:rPr>
+              <w:t xml:space="preserve"> </w:t>
+            </w:r>
+            <w:proofErr w:type="spellStart"/>
+            <w:r>
+              <w:rPr>
+                <w:rFonts w:cs="Arial"/>
+                <w:b/>
+                <w:sz w:val="28"/>
+                <w:szCs w:val="32"/>
+              </w:rPr>
+              <w:t>Vaakyam</w:t>
+            </w:r>
+            <w:proofErr w:type="spellEnd"/>
+            <w:r>
+              <w:rPr>
+                <w:rFonts w:cs="Arial"/>
+                <w:b/>
+                <w:sz w:val="28"/>
+                <w:szCs w:val="32"/>
+              </w:rPr>
+              <w:t xml:space="preserve"> No.– </w:t>
+            </w:r>
+            <w:r>
+              <w:rPr>
+                <w:rFonts w:cs="Arial"/>
+                <w:b/>
+                <w:sz w:val="28"/>
+                <w:szCs w:val="32"/>
+              </w:rPr>
+              <w:t>46</w:t>
+            </w:r>
+          </w:p>
+          <w:p>
+            <w:pPr>
+              <w:widowControl w:val="0"/>
+              <w:tabs>
+                <w:tab w:val="left" w:pos="993"/>
+              </w:tabs>
+              <w:autoSpaceDE w:val="0"/>
+              <w:autoSpaceDN w:val="0"/>
+              <w:adjustRightInd w:val="0"/>
+              <w:spacing w:before="0" w:line="252" w:lineRule="auto"/>
+              <w:ind w:right="297"/>
+              <w:rPr>
+                <w:rFonts w:cs="Arial"/>
+                <w:b/>
+                <w:sz w:val="28"/>
+                <w:szCs w:val="32"/>
+              </w:rPr>
+            </w:pPr>
+            <w:proofErr w:type="spellStart"/>
+            <w:r>
+              <w:rPr>
+                <w:rFonts w:cs="Arial"/>
+                <w:b/>
+                <w:sz w:val="28"/>
+                <w:szCs w:val="32"/>
+              </w:rPr>
+              <w:t>Panchaati</w:t>
+            </w:r>
+            <w:proofErr w:type="spellEnd"/>
+            <w:r>
+              <w:rPr>
+                <w:rFonts w:cs="Arial"/>
+                <w:b/>
+                <w:sz w:val="28"/>
+                <w:szCs w:val="32"/>
+              </w:rPr>
+              <w:t xml:space="preserve"> No</w:t>
+            </w:r>
+            <w:r>
+              <w:rPr>
+                <w:rFonts w:cs="Arial"/>
+                <w:b/>
+                <w:szCs w:val="32"/>
+              </w:rPr>
+              <w:t xml:space="preserve">. - </w:t>
+            </w:r>
+            <w:r>
+              <w:rPr>
+                <w:rFonts w:cs="Arial"/>
+                <w:b/>
+                <w:sz w:val="28"/>
+                <w:szCs w:val="32"/>
+              </w:rPr>
+              <w:t>20</w:t>
+            </w:r>
+          </w:p>
+        </w:tc>
+        <w:tc>
+          <w:tcPr>
+            <w:tcW w:w="4738" w:type="dxa"/>
+          </w:tcPr>
+          <w:p>
+            <w:pPr>
+              <w:widowControl w:val="0"/>
+              <w:autoSpaceDE w:val="0"/>
+              <w:autoSpaceDN w:val="0"/>
+              <w:adjustRightInd w:val="0"/>
+              <w:spacing w:before="0" w:line="240" w:lineRule="auto"/>
+              <w:rPr>
+                <w:rFonts w:ascii="BRH Malayalam Extra" w:eastAsia="Times New Roman" w:hAnsi="BRH Malayalam Extra" w:cs="BRH Malayalam Extra"/>
+                <w:color w:val="000000"/>
+                <w:sz w:val="40"/>
+                <w:szCs w:val="40"/>
+                <w:lang w:val="en-IN" w:eastAsia="en-IN" w:bidi="ml-IN"/>
+              </w:rPr>
+            </w:pPr>
+            <w:r>
+              <w:rPr>
+                <w:rFonts w:ascii="BRH Malayalam Extra" w:eastAsia="Times New Roman" w:hAnsi="BRH Malayalam Extra" w:cs="BRH Malayalam Extra"/>
+                <w:color w:val="000000"/>
+                <w:sz w:val="40"/>
+                <w:szCs w:val="40"/>
+                <w:lang w:val="en-IN" w:eastAsia="en-IN" w:bidi="ml-IN"/>
+              </w:rPr>
+              <w:t>C</w:t>
+            </w:r>
+            <w:r>
+              <w:rPr>
+                <w:rFonts w:ascii="BRH Malayalam Extra" w:eastAsia="Times New Roman" w:hAnsi="BRH Malayalam Extra" w:cs="BRH Malayalam Extra"/>
+                <w:b/>
+                <w:color w:val="000000"/>
+                <w:sz w:val="32"/>
+                <w:szCs w:val="40"/>
+                <w:lang w:val="en-IN" w:eastAsia="en-IN" w:bidi="ml-IN"/>
+              </w:rPr>
+              <w:t>–</w:t>
+            </w:r>
+            <w:r>
+              <w:rPr>
+                <w:rFonts w:ascii="BRH Malayalam Extra" w:eastAsia="Times New Roman" w:hAnsi="BRH Malayalam Extra" w:cs="BRH Malayalam Extra"/>
+                <w:color w:val="000000"/>
+                <w:sz w:val="40"/>
+                <w:szCs w:val="40"/>
+                <w:lang w:val="en-IN" w:eastAsia="en-IN" w:bidi="ml-IN"/>
+              </w:rPr>
+              <w:t>¥</w:t>
+            </w:r>
+            <w:proofErr w:type="spellStart"/>
+            <w:r>
+              <w:rPr>
+                <w:rFonts w:ascii="BRH Malayalam Extra" w:eastAsia="Times New Roman" w:hAnsi="BRH Malayalam Extra" w:cs="BRH Malayalam Extra"/>
+                <w:color w:val="000000"/>
+                <w:sz w:val="40"/>
+                <w:szCs w:val="40"/>
+                <w:lang w:val="en-IN" w:eastAsia="en-IN" w:bidi="ml-IN"/>
+              </w:rPr>
+              <w:t>Éx</w:t>
+            </w:r>
+            <w:proofErr w:type="spellEnd"/>
+            <w:r>
+              <w:rPr>
+                <w:rFonts w:ascii="BRH Malayalam Extra" w:eastAsia="Times New Roman" w:hAnsi="BRH Malayalam Extra" w:cs="BRH Malayalam Extra"/>
+                <w:b/>
+                <w:color w:val="000000"/>
+                <w:sz w:val="32"/>
+                <w:szCs w:val="40"/>
+                <w:lang w:val="en-IN" w:eastAsia="en-IN" w:bidi="ml-IN"/>
+              </w:rPr>
+              <w:t>–</w:t>
+            </w:r>
+            <w:r>
+              <w:rPr>
+                <w:rFonts w:ascii="BRH Malayalam Extra" w:eastAsia="Times New Roman" w:hAnsi="BRH Malayalam Extra" w:cs="BRH Malayalam Extra"/>
+                <w:color w:val="000000"/>
+                <w:sz w:val="40"/>
+                <w:szCs w:val="40"/>
+                <w:lang w:val="en-IN" w:eastAsia="en-IN" w:bidi="ml-IN"/>
+              </w:rPr>
+              <w:t xml:space="preserve"> </w:t>
+            </w:r>
+            <w:proofErr w:type="spellStart"/>
+            <w:r>
+              <w:rPr>
+                <w:rFonts w:ascii="BRH Malayalam Extra" w:eastAsia="Times New Roman" w:hAnsi="BRH Malayalam Extra" w:cs="BRH Malayalam Extra"/>
+                <w:color w:val="000000"/>
+                <w:sz w:val="40"/>
+                <w:szCs w:val="40"/>
+                <w:lang w:val="en-IN" w:eastAsia="en-IN" w:bidi="ml-IN"/>
+              </w:rPr>
+              <w:t>CZy</w:t>
+            </w:r>
+            <w:proofErr w:type="spellEnd"/>
+            <w:r>
+              <w:rPr>
+                <w:rFonts w:ascii="BRH Malayalam Extra" w:eastAsia="Times New Roman" w:hAnsi="BRH Malayalam Extra" w:cs="BRH Malayalam Extra"/>
+                <w:color w:val="000000"/>
+                <w:sz w:val="40"/>
+                <w:szCs w:val="40"/>
+                <w:lang w:val="en-IN" w:eastAsia="en-IN" w:bidi="ml-IN"/>
+              </w:rPr>
+              <w:t xml:space="preserve">— | </w:t>
+            </w:r>
+          </w:p>
+          <w:p>
+            <w:pPr>
+              <w:widowControl w:val="0"/>
+              <w:autoSpaceDE w:val="0"/>
+              <w:autoSpaceDN w:val="0"/>
+              <w:adjustRightInd w:val="0"/>
+              <w:spacing w:before="0" w:line="240" w:lineRule="auto"/>
+              <w:rPr>
+                <w:rFonts w:ascii="BRH Malayalam Extra" w:eastAsia="Times New Roman" w:hAnsi="BRH Malayalam Extra" w:cs="BRH Malayalam Extra"/>
+                <w:color w:val="000000"/>
+                <w:sz w:val="40"/>
+                <w:szCs w:val="40"/>
+                <w:lang w:val="en-IN" w:eastAsia="en-IN" w:bidi="ml-IN"/>
+              </w:rPr>
+            </w:pPr>
+            <w:r>
+              <w:rPr>
+                <w:rFonts w:ascii="BRH Malayalam Extra" w:eastAsia="Times New Roman" w:hAnsi="BRH Malayalam Extra" w:cs="BRH Malayalam Extra"/>
+                <w:color w:val="000000"/>
+                <w:sz w:val="40"/>
+                <w:szCs w:val="40"/>
+                <w:lang w:val="en-IN" w:eastAsia="en-IN" w:bidi="ml-IN"/>
+              </w:rPr>
+              <w:t>C</w:t>
+            </w:r>
+            <w:r>
+              <w:rPr>
+                <w:rFonts w:ascii="BRH Malayalam Extra" w:eastAsia="Times New Roman" w:hAnsi="BRH Malayalam Extra" w:cs="BRH Malayalam Extra"/>
+                <w:b/>
+                <w:color w:val="000000"/>
+                <w:sz w:val="32"/>
+                <w:szCs w:val="40"/>
+                <w:lang w:val="en-IN" w:eastAsia="en-IN" w:bidi="ml-IN"/>
+              </w:rPr>
+              <w:t>–</w:t>
+            </w:r>
+            <w:r>
+              <w:rPr>
+                <w:rFonts w:ascii="BRH Malayalam Extra" w:eastAsia="Times New Roman" w:hAnsi="BRH Malayalam Extra" w:cs="BRH Malayalam Extra"/>
+                <w:color w:val="000000"/>
+                <w:sz w:val="40"/>
+                <w:szCs w:val="40"/>
+                <w:lang w:val="en-IN" w:eastAsia="en-IN" w:bidi="ml-IN"/>
+              </w:rPr>
+              <w:t>¥</w:t>
+            </w:r>
+            <w:proofErr w:type="spellStart"/>
+            <w:r>
+              <w:rPr>
+                <w:rFonts w:ascii="BRH Malayalam Extra" w:eastAsia="Times New Roman" w:hAnsi="BRH Malayalam Extra" w:cs="BRH Malayalam Extra"/>
+                <w:color w:val="000000"/>
+                <w:sz w:val="40"/>
+                <w:szCs w:val="40"/>
+                <w:lang w:val="en-IN" w:eastAsia="en-IN" w:bidi="ml-IN"/>
+              </w:rPr>
+              <w:t>Éx</w:t>
+            </w:r>
+            <w:proofErr w:type="spellEnd"/>
+            <w:r>
+              <w:rPr>
+                <w:rFonts w:ascii="BRH Malayalam Extra" w:eastAsia="Times New Roman" w:hAnsi="BRH Malayalam Extra" w:cs="BRH Malayalam Extra"/>
+                <w:b/>
+                <w:color w:val="000000"/>
+                <w:sz w:val="32"/>
+                <w:szCs w:val="40"/>
+                <w:lang w:val="en-IN" w:eastAsia="en-IN" w:bidi="ml-IN"/>
+              </w:rPr>
+              <w:t>–</w:t>
+            </w:r>
+            <w:r>
+              <w:rPr>
+                <w:rFonts w:ascii="BRH Malayalam Extra" w:eastAsia="Times New Roman" w:hAnsi="BRH Malayalam Extra" w:cs="BRH Malayalam Extra"/>
+                <w:color w:val="000000"/>
+                <w:sz w:val="40"/>
+                <w:szCs w:val="40"/>
+                <w:lang w:val="en-IN" w:eastAsia="en-IN" w:bidi="ml-IN"/>
+              </w:rPr>
+              <w:t xml:space="preserve"> </w:t>
+            </w:r>
+            <w:proofErr w:type="spellStart"/>
+            <w:r>
+              <w:rPr>
+                <w:rFonts w:ascii="BRH Malayalam Extra" w:eastAsia="Times New Roman" w:hAnsi="BRH Malayalam Extra" w:cs="BRH Malayalam Extra"/>
+                <w:color w:val="000000"/>
+                <w:sz w:val="40"/>
+                <w:szCs w:val="40"/>
+                <w:lang w:val="en-IN" w:eastAsia="en-IN" w:bidi="ml-IN"/>
+              </w:rPr>
+              <w:t>CZz</w:t>
+            </w:r>
+            <w:r>
+              <w:rPr>
+                <w:rFonts w:ascii="BRH Malayalam Extra" w:eastAsia="Times New Roman" w:hAnsi="BRH Malayalam Extra" w:cs="BRH Malayalam Extra"/>
+                <w:color w:val="000000"/>
+                <w:sz w:val="40"/>
+                <w:szCs w:val="40"/>
+                <w:highlight w:val="yellow"/>
+                <w:lang w:val="en-IN" w:eastAsia="en-IN" w:bidi="ml-IN"/>
+              </w:rPr>
+              <w:t>¥Éx</w:t>
+            </w:r>
+            <w:proofErr w:type="spellEnd"/>
+            <w:r>
+              <w:rPr>
+                <w:rFonts w:ascii="BRH Malayalam Extra" w:eastAsia="Times New Roman" w:hAnsi="BRH Malayalam Extra" w:cs="BRH Malayalam Extra"/>
+                <w:color w:val="000000"/>
+                <w:sz w:val="40"/>
+                <w:szCs w:val="40"/>
+                <w:highlight w:val="yellow"/>
+                <w:lang w:val="en-IN" w:eastAsia="en-IN" w:bidi="ml-IN"/>
+              </w:rPr>
+              <w:t>˜</w:t>
+            </w:r>
+            <w:r>
+              <w:rPr>
+                <w:rFonts w:ascii="BRH Malayalam Extra" w:eastAsia="Times New Roman" w:hAnsi="BRH Malayalam Extra" w:cs="BRH Malayalam Extra"/>
+                <w:color w:val="000000"/>
+                <w:sz w:val="40"/>
+                <w:szCs w:val="40"/>
+                <w:lang w:val="en-IN" w:eastAsia="en-IN" w:bidi="ml-IN"/>
+              </w:rPr>
+              <w:t xml:space="preserve"> |</w:t>
+            </w:r>
+          </w:p>
+        </w:tc>
+        <w:tc>
+          <w:tcPr>
+            <w:tcW w:w="5220" w:type="dxa"/>
+          </w:tcPr>
+          <w:p>
+            <w:pPr>
+              <w:widowControl w:val="0"/>
+              <w:autoSpaceDE w:val="0"/>
+              <w:autoSpaceDN w:val="0"/>
+              <w:adjustRightInd w:val="0"/>
+              <w:spacing w:before="0" w:line="240" w:lineRule="auto"/>
+              <w:rPr>
+                <w:rFonts w:ascii="BRH Malayalam Extra" w:eastAsia="Times New Roman" w:hAnsi="BRH Malayalam Extra" w:cs="BRH Malayalam Extra"/>
+                <w:color w:val="000000"/>
+                <w:sz w:val="40"/>
+                <w:szCs w:val="40"/>
+                <w:lang w:val="en-IN" w:eastAsia="en-IN" w:bidi="ml-IN"/>
+              </w:rPr>
+            </w:pPr>
+            <w:r>
+              <w:rPr>
+                <w:rFonts w:ascii="BRH Malayalam Extra" w:eastAsia="Times New Roman" w:hAnsi="BRH Malayalam Extra" w:cs="BRH Malayalam Extra"/>
+                <w:color w:val="000000"/>
+                <w:sz w:val="40"/>
+                <w:szCs w:val="40"/>
+                <w:lang w:val="en-IN" w:eastAsia="en-IN" w:bidi="ml-IN"/>
+              </w:rPr>
+              <w:t>C</w:t>
+            </w:r>
+            <w:r>
+              <w:rPr>
+                <w:rFonts w:ascii="BRH Malayalam Extra" w:eastAsia="Times New Roman" w:hAnsi="BRH Malayalam Extra" w:cs="BRH Malayalam Extra"/>
+                <w:b/>
+                <w:color w:val="000000"/>
+                <w:sz w:val="32"/>
+                <w:szCs w:val="40"/>
+                <w:lang w:val="en-IN" w:eastAsia="en-IN" w:bidi="ml-IN"/>
+              </w:rPr>
+              <w:t>–</w:t>
+            </w:r>
+            <w:r>
+              <w:rPr>
+                <w:rFonts w:ascii="BRH Malayalam Extra" w:eastAsia="Times New Roman" w:hAnsi="BRH Malayalam Extra" w:cs="BRH Malayalam Extra"/>
+                <w:color w:val="000000"/>
+                <w:sz w:val="40"/>
+                <w:szCs w:val="40"/>
+                <w:lang w:val="en-IN" w:eastAsia="en-IN" w:bidi="ml-IN"/>
+              </w:rPr>
+              <w:t>¥</w:t>
+            </w:r>
+            <w:proofErr w:type="spellStart"/>
+            <w:r>
+              <w:rPr>
+                <w:rFonts w:ascii="BRH Malayalam Extra" w:eastAsia="Times New Roman" w:hAnsi="BRH Malayalam Extra" w:cs="BRH Malayalam Extra"/>
+                <w:color w:val="000000"/>
+                <w:sz w:val="40"/>
+                <w:szCs w:val="40"/>
+                <w:lang w:val="en-IN" w:eastAsia="en-IN" w:bidi="ml-IN"/>
+              </w:rPr>
+              <w:t>Éx</w:t>
+            </w:r>
+            <w:proofErr w:type="spellEnd"/>
+            <w:r>
+              <w:rPr>
+                <w:rFonts w:ascii="BRH Malayalam Extra" w:eastAsia="Times New Roman" w:hAnsi="BRH Malayalam Extra" w:cs="BRH Malayalam Extra"/>
+                <w:b/>
+                <w:color w:val="000000"/>
+                <w:sz w:val="32"/>
+                <w:szCs w:val="40"/>
+                <w:lang w:val="en-IN" w:eastAsia="en-IN" w:bidi="ml-IN"/>
+              </w:rPr>
+              <w:t>–</w:t>
+            </w:r>
+            <w:r>
+              <w:rPr>
+                <w:rFonts w:ascii="BRH Malayalam Extra" w:eastAsia="Times New Roman" w:hAnsi="BRH Malayalam Extra" w:cs="BRH Malayalam Extra"/>
+                <w:color w:val="000000"/>
+                <w:sz w:val="40"/>
+                <w:szCs w:val="40"/>
+                <w:lang w:val="en-IN" w:eastAsia="en-IN" w:bidi="ml-IN"/>
+              </w:rPr>
+              <w:t xml:space="preserve"> </w:t>
+            </w:r>
+            <w:proofErr w:type="spellStart"/>
+            <w:r>
+              <w:rPr>
+                <w:rFonts w:ascii="BRH Malayalam Extra" w:eastAsia="Times New Roman" w:hAnsi="BRH Malayalam Extra" w:cs="BRH Malayalam Extra"/>
+                <w:color w:val="000000"/>
+                <w:sz w:val="40"/>
+                <w:szCs w:val="40"/>
+                <w:lang w:val="en-IN" w:eastAsia="en-IN" w:bidi="ml-IN"/>
+              </w:rPr>
+              <w:t>CZy</w:t>
+            </w:r>
+            <w:proofErr w:type="spellEnd"/>
+            <w:r>
+              <w:rPr>
+                <w:rFonts w:ascii="BRH Malayalam Extra" w:eastAsia="Times New Roman" w:hAnsi="BRH Malayalam Extra" w:cs="BRH Malayalam Extra"/>
+                <w:color w:val="000000"/>
+                <w:sz w:val="40"/>
+                <w:szCs w:val="40"/>
+                <w:lang w:val="en-IN" w:eastAsia="en-IN" w:bidi="ml-IN"/>
+              </w:rPr>
+              <w:t xml:space="preserve">— | </w:t>
+            </w:r>
+          </w:p>
+          <w:p>
+            <w:pPr>
+              <w:widowControl w:val="0"/>
+              <w:autoSpaceDE w:val="0"/>
+              <w:autoSpaceDN w:val="0"/>
+              <w:adjustRightInd w:val="0"/>
+              <w:spacing w:before="0" w:line="240" w:lineRule="auto"/>
+              <w:rPr>
+                <w:rFonts w:ascii="BRH Malayalam Extra" w:eastAsia="Times New Roman" w:hAnsi="BRH Malayalam Extra" w:cs="BRH Malayalam Extra"/>
+                <w:color w:val="000000"/>
+                <w:sz w:val="40"/>
+                <w:szCs w:val="40"/>
+                <w:lang w:val="en-IN" w:eastAsia="en-IN" w:bidi="ml-IN"/>
+              </w:rPr>
+            </w:pPr>
+            <w:r>
+              <w:rPr>
+                <w:rFonts w:ascii="BRH Malayalam Extra" w:eastAsia="Times New Roman" w:hAnsi="BRH Malayalam Extra" w:cs="BRH Malayalam Extra"/>
+                <w:color w:val="000000"/>
+                <w:sz w:val="40"/>
+                <w:szCs w:val="40"/>
+                <w:lang w:val="en-IN" w:eastAsia="en-IN" w:bidi="ml-IN"/>
+              </w:rPr>
+              <w:t>C</w:t>
+            </w:r>
+            <w:r>
+              <w:rPr>
+                <w:rFonts w:ascii="BRH Malayalam Extra" w:eastAsia="Times New Roman" w:hAnsi="BRH Malayalam Extra" w:cs="BRH Malayalam Extra"/>
+                <w:b/>
+                <w:color w:val="000000"/>
+                <w:sz w:val="32"/>
+                <w:szCs w:val="40"/>
+                <w:lang w:val="en-IN" w:eastAsia="en-IN" w:bidi="ml-IN"/>
+              </w:rPr>
+              <w:t>–</w:t>
+            </w:r>
+            <w:r>
+              <w:rPr>
+                <w:rFonts w:ascii="BRH Malayalam Extra" w:eastAsia="Times New Roman" w:hAnsi="BRH Malayalam Extra" w:cs="BRH Malayalam Extra"/>
+                <w:color w:val="000000"/>
+                <w:sz w:val="40"/>
+                <w:szCs w:val="40"/>
+                <w:lang w:val="en-IN" w:eastAsia="en-IN" w:bidi="ml-IN"/>
+              </w:rPr>
+              <w:t>¥</w:t>
+            </w:r>
+            <w:proofErr w:type="spellStart"/>
+            <w:r>
+              <w:rPr>
+                <w:rFonts w:ascii="BRH Malayalam Extra" w:eastAsia="Times New Roman" w:hAnsi="BRH Malayalam Extra" w:cs="BRH Malayalam Extra"/>
+                <w:color w:val="000000"/>
+                <w:sz w:val="40"/>
+                <w:szCs w:val="40"/>
+                <w:lang w:val="en-IN" w:eastAsia="en-IN" w:bidi="ml-IN"/>
+              </w:rPr>
+              <w:t>Éx</w:t>
+            </w:r>
+            <w:proofErr w:type="spellEnd"/>
+            <w:r>
+              <w:rPr>
+                <w:rFonts w:ascii="BRH Malayalam Extra" w:eastAsia="Times New Roman" w:hAnsi="BRH Malayalam Extra" w:cs="BRH Malayalam Extra"/>
+                <w:b/>
+                <w:color w:val="000000"/>
+                <w:sz w:val="32"/>
+                <w:szCs w:val="40"/>
+                <w:lang w:val="en-IN" w:eastAsia="en-IN" w:bidi="ml-IN"/>
+              </w:rPr>
+              <w:t>–</w:t>
+            </w:r>
+            <w:r>
+              <w:rPr>
+                <w:rFonts w:ascii="BRH Malayalam Extra" w:eastAsia="Times New Roman" w:hAnsi="BRH Malayalam Extra" w:cs="BRH Malayalam Extra"/>
+                <w:color w:val="000000"/>
+                <w:sz w:val="40"/>
+                <w:szCs w:val="40"/>
+                <w:lang w:val="en-IN" w:eastAsia="en-IN" w:bidi="ml-IN"/>
+              </w:rPr>
+              <w:t xml:space="preserve"> </w:t>
+            </w:r>
+            <w:proofErr w:type="spellStart"/>
+            <w:r>
+              <w:rPr>
+                <w:rFonts w:ascii="BRH Malayalam Extra" w:eastAsia="Times New Roman" w:hAnsi="BRH Malayalam Extra" w:cs="BRH Malayalam Extra"/>
+                <w:color w:val="000000"/>
+                <w:sz w:val="40"/>
+                <w:szCs w:val="40"/>
+                <w:lang w:val="en-IN" w:eastAsia="en-IN" w:bidi="ml-IN"/>
+              </w:rPr>
+              <w:t>C</w:t>
+            </w:r>
+            <w:r>
+              <w:rPr>
+                <w:rFonts w:ascii="BRH Malayalam Extra" w:eastAsia="Times New Roman" w:hAnsi="BRH Malayalam Extra" w:cs="BRH Malayalam Extra"/>
+                <w:color w:val="000000"/>
+                <w:sz w:val="40"/>
+                <w:szCs w:val="40"/>
+                <w:highlight w:val="green"/>
+                <w:lang w:val="en-IN" w:eastAsia="en-IN" w:bidi="ml-IN"/>
+              </w:rPr>
+              <w:t>Zz</w:t>
+            </w:r>
+            <w:bookmarkStart w:id="0" w:name="_GoBack"/>
+            <w:bookmarkEnd w:id="0"/>
+            <w:proofErr w:type="spellEnd"/>
+            <w:r>
+              <w:rPr>
+                <w:rFonts w:ascii="BRH Malayalam Extra" w:eastAsia="Times New Roman" w:hAnsi="BRH Malayalam Extra" w:cs="BRH Malayalam Extra"/>
+                <w:color w:val="000000"/>
+                <w:sz w:val="40"/>
+                <w:szCs w:val="40"/>
+                <w:lang w:val="en-IN" w:eastAsia="en-IN" w:bidi="ml-IN"/>
+              </w:rPr>
+              <w:t>˜¥</w:t>
+            </w:r>
+            <w:proofErr w:type="spellStart"/>
+            <w:r>
+              <w:rPr>
+                <w:rFonts w:ascii="BRH Malayalam Extra" w:eastAsia="Times New Roman" w:hAnsi="BRH Malayalam Extra" w:cs="BRH Malayalam Extra"/>
+                <w:color w:val="000000"/>
+                <w:sz w:val="40"/>
+                <w:szCs w:val="40"/>
+                <w:lang w:val="en-IN" w:eastAsia="en-IN" w:bidi="ml-IN"/>
+              </w:rPr>
+              <w:t>Éx</w:t>
+            </w:r>
+            <w:proofErr w:type="spellEnd"/>
+            <w:r>
+              <w:rPr>
+                <w:rFonts w:ascii="BRH Malayalam Extra" w:eastAsia="Times New Roman" w:hAnsi="BRH Malayalam Extra" w:cs="BRH Malayalam Extra"/>
+                <w:color w:val="000000"/>
+                <w:sz w:val="40"/>
+                <w:szCs w:val="40"/>
+                <w:lang w:val="en-IN" w:eastAsia="en-IN" w:bidi="ml-IN"/>
+              </w:rPr>
+              <w:t xml:space="preserve"> |</w:t>
+            </w:r>
+          </w:p>
+        </w:tc>
+      </w:tr>
+    </w:tbl>
+    <w:p>
+      <w:pPr>
+        <w:jc w:val="center"/>
+        <w:rPr>
+          <w:b/>
+          <w:bCs/>
+          <w:sz w:val="32"/>
+          <w:szCs w:val="32"/>
+          <w:u w:val="single"/>
+        </w:rPr>
+      </w:pPr>
+      <w:r>
+        <w:rPr>
+          <w:b/>
+          <w:bCs/>
+          <w:sz w:val="32"/>
+          <w:szCs w:val="32"/>
+          <w:u w:val="single"/>
+        </w:rPr>
+        <w:t>================</w:t>
+      </w:r>
+    </w:p>
     <w:p>
       <w:pPr>
         <w:jc w:val="center"/>
@@ -1307,6 +2262,7 @@
                 <w:sz w:val="28"/>
                 <w:szCs w:val="32"/>
               </w:rPr>
+              <w:lastRenderedPageBreak/>
               <w:t xml:space="preserve">T.S.6.5.4.1 – </w:t>
             </w:r>
             <w:proofErr w:type="spellStart"/>
@@ -2854,7 +3810,6 @@
                 <w:sz w:val="28"/>
                 <w:szCs w:val="32"/>
               </w:rPr>
-              <w:lastRenderedPageBreak/>
               <w:t xml:space="preserve">T.S.6.5.7.1 – </w:t>
             </w:r>
             <w:proofErr w:type="spellStart"/>
@@ -4311,6 +5266,7 @@
                 <w:szCs w:val="40"/>
                 <w:lang w:val="en-IN" w:eastAsia="en-IN" w:bidi="ml-IN"/>
               </w:rPr>
+              <w:lastRenderedPageBreak/>
               <w:t>s</w:t>
             </w:r>
             <w:r>
@@ -4544,6 +5500,7 @@
                 <w:szCs w:val="40"/>
                 <w:lang w:val="en-IN" w:eastAsia="en-IN" w:bidi="ml-IN"/>
               </w:rPr>
+              <w:lastRenderedPageBreak/>
               <w:t>s</w:t>
             </w:r>
             <w:r>
@@ -4747,6 +5704,7 @@
                 <w:szCs w:val="40"/>
                 <w:lang w:val="en-IN" w:eastAsia="en-IN" w:bidi="ml-IN"/>
               </w:rPr>
+              <w:lastRenderedPageBreak/>
               <w:t>s</w:t>
             </w:r>
             <w:r>
@@ -5028,6 +5986,7 @@
                 <w:sz w:val="28"/>
                 <w:szCs w:val="32"/>
               </w:rPr>
+              <w:lastRenderedPageBreak/>
               <w:t xml:space="preserve">T.S.6.5.7.3 – </w:t>
             </w:r>
             <w:proofErr w:type="spellStart"/>
@@ -6276,7 +7235,6 @@
                 <w:sz w:val="28"/>
                 <w:szCs w:val="32"/>
               </w:rPr>
-              <w:lastRenderedPageBreak/>
               <w:t xml:space="preserve">T.S.6.5.8.2 – </w:t>
             </w:r>
             <w:proofErr w:type="spellStart"/>
@@ -8072,6 +9030,7 @@
                 <w:sz w:val="28"/>
                 <w:szCs w:val="32"/>
               </w:rPr>
+              <w:lastRenderedPageBreak/>
               <w:t xml:space="preserve">T.S.6.5.8.5 – </w:t>
             </w:r>
             <w:proofErr w:type="spellStart"/>
@@ -9926,7 +10885,6 @@
           <w:szCs w:val="32"/>
           <w:u w:val="single"/>
         </w:rPr>
-        <w:lastRenderedPageBreak/>
         <w:t xml:space="preserve">TS </w:t>
       </w:r>
       <w:proofErr w:type="spellStart"/>
@@ -10074,8 +11032,6 @@
         </w:rPr>
         <w:t xml:space="preserve"> Mar 2022</w:t>
       </w:r>
-      <w:bookmarkStart w:id="0" w:name="_GoBack"/>
-      <w:bookmarkEnd w:id="0"/>
     </w:p>
     <w:p>
       <w:pPr>
@@ -11561,7 +12517,7 @@
 </file>
 
 <file path=customXml/itemProps1.xml><?xml version="1.0" encoding="utf-8"?>
-<ds:datastoreItem xmlns:ds="http://schemas.openxmlformats.org/officeDocument/2006/customXml" ds:itemID="{B44EA88A-70D4-4F29-A0BA-BC7E6807FB89}">
+<ds:datastoreItem xmlns:ds="http://schemas.openxmlformats.org/officeDocument/2006/customXml" ds:itemID="{771CDB84-6E1E-45FD-9375-353AB01D1E57}">
   <ds:schemaRefs>
     <ds:schemaRef ds:uri="http://schemas.openxmlformats.org/officeDocument/2006/bibliography"/>
   </ds:schemaRefs>

</xml_diff>

<commit_message>
nmv 13 09 2022
</commit_message>
<xml_diff>
--- a/TS-Kramam/TS-6.5/TS 6.5 Malayalam Krama Paatam Corrections.docx
+++ b/TS-Kramam/TS-6.5/TS 6.5 Malayalam Krama Paatam Corrections.docx
@@ -105,31 +105,8 @@
           <w:szCs w:val="32"/>
           <w:u w:val="single"/>
         </w:rPr>
-        <w:t xml:space="preserve">Observed </w:t>
+        <w:t>Observed till 30th Sep 2022</w:t>
       </w:r>
-      <w:proofErr w:type="gramStart"/>
-      <w:r>
-        <w:rPr>
-          <w:b/>
-          <w:bCs/>
-          <w:sz w:val="32"/>
-          <w:szCs w:val="32"/>
-          <w:u w:val="single"/>
-        </w:rPr>
-        <w:t xml:space="preserve">till </w:t>
-      </w:r>
-      <w:r>
-        <w:rPr>
-          <w:b/>
-          <w:bCs/>
-          <w:sz w:val="32"/>
-          <w:szCs w:val="32"/>
-          <w:highlight w:val="red"/>
-          <w:u w:val="single"/>
-        </w:rPr>
-        <w:t>???</w:t>
-      </w:r>
-      <w:proofErr w:type="gramEnd"/>
     </w:p>
     <w:p>
       <w:pPr>
@@ -896,8 +873,6 @@
               </w:rPr>
               <w:t>Zz</w:t>
             </w:r>
-            <w:bookmarkStart w:id="0" w:name="_GoBack"/>
-            <w:bookmarkEnd w:id="0"/>
             <w:proofErr w:type="spellEnd"/>
             <w:r>
               <w:rPr>
@@ -2226,6 +2201,18 @@
               </w:rPr>
               <w:t>§ |</w:t>
             </w:r>
+            <w:bookmarkStart w:id="0" w:name="_GoBack"/>
+            <w:bookmarkEnd w:id="0"/>
+          </w:p>
+          <w:p>
+            <w:pPr>
+              <w:jc w:val="center"/>
+              <w:rPr>
+                <w:rFonts w:ascii="BRH Devanagari Extra" w:hAnsi="BRH Devanagari Extra" w:cs="BRH Devanagari Extra"/>
+                <w:sz w:val="40"/>
+                <w:szCs w:val="40"/>
+              </w:rPr>
+            </w:pPr>
           </w:p>
         </w:tc>
       </w:tr>
@@ -11310,6 +11297,7 @@
       <w:pBdr>
         <w:top w:val="single" w:sz="4" w:space="1" w:color="auto"/>
       </w:pBdr>
+      <w:jc w:val="right"/>
       <w:rPr>
         <w:b/>
         <w:bCs/>
@@ -11423,7 +11411,7 @@
         <w:bCs/>
         <w:noProof/>
       </w:rPr>
-      <w:t>4</w:t>
+      <w:t>2</w:t>
     </w:r>
     <w:r>
       <w:rPr>
@@ -11491,6 +11479,7 @@
       <w:pBdr>
         <w:top w:val="single" w:sz="4" w:space="1" w:color="auto"/>
       </w:pBdr>
+      <w:jc w:val="right"/>
       <w:rPr>
         <w:b/>
         <w:bCs/>
@@ -12517,7 +12506,7 @@
 </file>
 
 <file path=customXml/itemProps1.xml><?xml version="1.0" encoding="utf-8"?>
-<ds:datastoreItem xmlns:ds="http://schemas.openxmlformats.org/officeDocument/2006/customXml" ds:itemID="{771CDB84-6E1E-45FD-9375-353AB01D1E57}">
+<ds:datastoreItem xmlns:ds="http://schemas.openxmlformats.org/officeDocument/2006/customXml" ds:itemID="{5A8BDAA2-6492-40FF-8919-AB45DE9BA1DC}">
   <ds:schemaRefs>
     <ds:schemaRef ds:uri="http://schemas.openxmlformats.org/officeDocument/2006/bibliography"/>
   </ds:schemaRefs>

</xml_diff>